<commit_message>
'ok' sur mes fonctions complétées - Antoine
</commit_message>
<xml_diff>
--- a/doc/5-CRC-Galax.docx
+++ b/doc/5-CRC-Galax.docx
@@ -2,10 +2,7 @@
 <file path=word/document.xml><?xml version="1.0" encoding="utf-8"?>
 <w:document xmlns:wpc="http://schemas.microsoft.com/office/word/2010/wordprocessingCanvas" xmlns:mc="http://schemas.openxmlformats.org/markup-compatibility/2006" xmlns:o="urn:schemas-microsoft-com:office:office" xmlns:r="http://schemas.openxmlformats.org/officeDocument/2006/relationships" xmlns:m="http://schemas.openxmlformats.org/officeDocument/2006/math" xmlns:v="urn:schemas-microsoft-com:vml" xmlns:wp14="http://schemas.microsoft.com/office/word/2010/wordprocessingDrawing" xmlns:wp="http://schemas.openxmlformats.org/drawingml/2006/wordprocessingDrawing" xmlns:w10="urn:schemas-microsoft-com:office:word" xmlns:w="http://schemas.openxmlformats.org/wordprocessingml/2006/main" xmlns:w14="http://schemas.microsoft.com/office/word/2010/wordml" xmlns:wpg="http://schemas.microsoft.com/office/word/2010/wordprocessingGroup" xmlns:wpi="http://schemas.microsoft.com/office/word/2010/wordprocessingInk" xmlns:wne="http://schemas.microsoft.com/office/word/2006/wordml" xmlns:wps="http://schemas.microsoft.com/office/word/2010/wordprocessingShape" mc:Ignorable="w14 wp14">
   <w:body>
-    <w:p>
-      <w:bookmarkStart w:id="0" w:name="_GoBack"/>
-      <w:bookmarkEnd w:id="0"/>
-    </w:p>
+    <w:p/>
     <w:tbl>
       <w:tblPr>
         <w:tblStyle w:val="Grilledutableau"/>
@@ -979,6 +976,9 @@
             <w:r>
               <w:t>-Antoine</w:t>
             </w:r>
+            <w:r>
+              <w:t xml:space="preserve"> </w:t>
+            </w:r>
           </w:p>
         </w:tc>
         <w:tc>
@@ -1040,6 +1040,9 @@
             <w:r>
               <w:t>-x</w:t>
             </w:r>
+            <w:r>
+              <w:t xml:space="preserve">     -ok</w:t>
+            </w:r>
           </w:p>
           <w:p>
             <w:r>
@@ -1048,6 +1051,12 @@
             <w:r>
               <w:t>-y</w:t>
             </w:r>
+            <w:r>
+              <w:t xml:space="preserve">     </w:t>
+            </w:r>
+            <w:r>
+              <w:t>-ok</w:t>
+            </w:r>
           </w:p>
           <w:p>
             <w:r>
@@ -1056,6 +1065,12 @@
             <w:r>
               <w:t>-nb de manufactures</w:t>
             </w:r>
+            <w:r>
+              <w:t xml:space="preserve">  </w:t>
+            </w:r>
+            <w:r>
+              <w:t>-ok</w:t>
+            </w:r>
           </w:p>
           <w:p>
             <w:r>
@@ -1064,6 +1079,12 @@
             <w:r>
               <w:t>-nb de vaisseaux</w:t>
             </w:r>
+            <w:r>
+              <w:t xml:space="preserve">     </w:t>
+            </w:r>
+            <w:r>
+              <w:t>-ok</w:t>
+            </w:r>
           </w:p>
           <w:p>
             <w:r>
@@ -1075,11 +1096,23 @@
             <w:r>
               <w:t xml:space="preserve"> </w:t>
             </w:r>
+            <w:r>
+              <w:t xml:space="preserve"> </w:t>
+            </w:r>
+            <w:r>
+              <w:t>-ok</w:t>
+            </w:r>
           </w:p>
           <w:p/>
           <w:p>
             <w:r>
               <w:t>-incrémente ses vaisseaux</w:t>
+            </w:r>
+            <w:r>
+              <w:t xml:space="preserve">  </w:t>
+            </w:r>
+            <w:r>
+              <w:t>-ok</w:t>
             </w:r>
           </w:p>
           <w:p/>
@@ -1276,6 +1309,9 @@
           <w:p>
             <w:r>
               <w:t>-Sélectionner étoiles</w:t>
+            </w:r>
+            <w:r>
+              <w:t xml:space="preserve"> </w:t>
             </w:r>
           </w:p>
           <w:p>
@@ -1459,6 +1495,9 @@
                     </w:rPr>
                     <w:t xml:space="preserve"> en vertu de la taille en x et y de l'univers</w:t>
                   </w:r>
+                  <w:r>
+                    <w:t xml:space="preserve"> *ok</w:t>
+                  </w:r>
                 </w:p>
               </w:tc>
             </w:tr>
@@ -1516,6 +1555,18 @@
                     </w:rPr>
                     <w:t>planète</w:t>
                   </w:r>
+                  <w:r>
+                    <w:rPr>
+                      <w:rFonts w:ascii="Calibri" w:hAnsi="Calibri"/>
+                      <w:color w:val="000000"/>
+                      <w:sz w:val="22"/>
+                      <w:szCs w:val="22"/>
+                    </w:rPr>
+                    <w:t xml:space="preserve"> </w:t>
+                  </w:r>
+                  <w:r>
+                    <w:t>*ok</w:t>
+                  </w:r>
                 </w:p>
               </w:tc>
             </w:tr>
@@ -1546,7 +1597,6 @@
                       <w:szCs w:val="22"/>
                     </w:rPr>
                   </w:pPr>
-                  <w:proofErr w:type="gramStart"/>
                   <w:r>
                     <w:rPr>
                       <w:rFonts w:ascii="Calibri" w:hAnsi="Calibri"/>
@@ -1563,17 +1613,19 @@
                       <w:sz w:val="22"/>
                       <w:szCs w:val="22"/>
                     </w:rPr>
-                    <w:t>places</w:t>
-                  </w:r>
-                  <w:proofErr w:type="gramEnd"/>
-                  <w:r>
-                    <w:rPr>
-                      <w:rFonts w:ascii="Calibri" w:hAnsi="Calibri"/>
-                      <w:color w:val="000000"/>
-                      <w:sz w:val="22"/>
-                      <w:szCs w:val="22"/>
-                    </w:rPr>
-                    <w:t xml:space="preserve"> les étoiles mères aléatoirement</w:t>
+                    <w:t>places les étoiles mères aléatoirement</w:t>
+                  </w:r>
+                  <w:r>
+                    <w:rPr>
+                      <w:rFonts w:ascii="Calibri" w:hAnsi="Calibri"/>
+                      <w:color w:val="000000"/>
+                      <w:sz w:val="22"/>
+                      <w:szCs w:val="22"/>
+                    </w:rPr>
+                    <w:t xml:space="preserve"> </w:t>
+                  </w:r>
+                  <w:r>
+                    <w:t>*ok</w:t>
                   </w:r>
                 </w:p>
               </w:tc>
@@ -1652,6 +1704,18 @@
                     <w:t>planete-mere</w:t>
                   </w:r>
                   <w:proofErr w:type="spellEnd"/>
+                  <w:r>
+                    <w:rPr>
+                      <w:rFonts w:ascii="Calibri" w:hAnsi="Calibri"/>
+                      <w:color w:val="000000"/>
+                      <w:sz w:val="22"/>
+                      <w:szCs w:val="22"/>
+                    </w:rPr>
+                    <w:t xml:space="preserve"> </w:t>
+                  </w:r>
+                  <w:r>
+                    <w:t>*ok</w:t>
+                  </w:r>
                 </w:p>
                 <w:tbl>
                   <w:tblPr>
@@ -1755,6 +1819,18 @@
                           </w:rPr>
                           <w:t>ueur</w:t>
                         </w:r>
+                        <w:r>
+                          <w:rPr>
+                            <w:rFonts w:ascii="Calibri" w:hAnsi="Calibri"/>
+                            <w:color w:val="000000"/>
+                            <w:sz w:val="22"/>
+                            <w:szCs w:val="22"/>
+                          </w:rPr>
+                          <w:t xml:space="preserve"> </w:t>
+                        </w:r>
+                        <w:r>
+                          <w:t>*ok</w:t>
+                        </w:r>
                       </w:p>
                       <w:tbl>
                         <w:tblPr>
@@ -1812,6 +1888,18 @@
                                   <w:szCs w:val="22"/>
                                 </w:rPr>
                                 <w:t>Création de la flotte</w:t>
+                              </w:r>
+                              <w:r>
+                                <w:rPr>
+                                  <w:rFonts w:ascii="Calibri" w:hAnsi="Calibri"/>
+                                  <w:color w:val="000000"/>
+                                  <w:sz w:val="22"/>
+                                  <w:szCs w:val="22"/>
+                                </w:rPr>
+                                <w:t xml:space="preserve"> </w:t>
+                              </w:r>
+                              <w:r>
+                                <w:t>*ok</w:t>
                               </w:r>
                             </w:p>
                           </w:tc>
@@ -1891,6 +1979,18 @@
                                 </w:rPr>
                                 <w:t>Inscrire la destination de la flotte</w:t>
                               </w:r>
+                              <w:r>
+                                <w:rPr>
+                                  <w:rFonts w:ascii="Calibri" w:hAnsi="Calibri"/>
+                                  <w:color w:val="000000"/>
+                                  <w:sz w:val="22"/>
+                                  <w:szCs w:val="22"/>
+                                </w:rPr>
+                                <w:t xml:space="preserve"> </w:t>
+                              </w:r>
+                              <w:r>
+                                <w:t>*ok</w:t>
+                              </w:r>
                             </w:p>
                           </w:tc>
                         </w:tr>
@@ -1938,6 +2038,18 @@
                                   <w:szCs w:val="22"/>
                                 </w:rPr>
                                 <w:t>Enlever les vaisseaux de l'étoile en question</w:t>
+                              </w:r>
+                              <w:r>
+                                <w:rPr>
+                                  <w:rFonts w:ascii="Calibri" w:hAnsi="Calibri"/>
+                                  <w:color w:val="000000"/>
+                                  <w:sz w:val="22"/>
+                                  <w:szCs w:val="22"/>
+                                </w:rPr>
+                                <w:t xml:space="preserve"> </w:t>
+                              </w:r>
+                              <w:r>
+                                <w:t>*ok</w:t>
                               </w:r>
                             </w:p>
                             <w:p>
@@ -2082,6 +2194,18 @@
                                       </w:rPr>
                                       <w:t>On effectue le combat</w:t>
                                     </w:r>
+                                    <w:r>
+                                      <w:rPr>
+                                        <w:rFonts w:ascii="Calibri" w:hAnsi="Calibri"/>
+                                        <w:color w:val="000000"/>
+                                        <w:sz w:val="22"/>
+                                        <w:szCs w:val="22"/>
+                                      </w:rPr>
+                                      <w:t xml:space="preserve"> </w:t>
+                                    </w:r>
+                                    <w:r>
+                                      <w:t>*ok</w:t>
+                                    </w:r>
                                   </w:p>
                                 </w:tc>
                               </w:tr>
@@ -2129,6 +2253,18 @@
                                         <w:szCs w:val="22"/>
                                       </w:rPr>
                                       <w:t>On inscrit les résultats du combat</w:t>
+                                    </w:r>
+                                    <w:r>
+                                      <w:rPr>
+                                        <w:rFonts w:ascii="Calibri" w:hAnsi="Calibri"/>
+                                        <w:color w:val="000000"/>
+                                        <w:sz w:val="22"/>
+                                        <w:szCs w:val="22"/>
+                                      </w:rPr>
+                                      <w:t xml:space="preserve"> </w:t>
+                                    </w:r>
+                                    <w:r>
+                                      <w:t>*ok</w:t>
                                     </w:r>
                                   </w:p>
                                   <w:p>
@@ -2255,6 +2391,7 @@
           </w:tcPr>
           <w:p>
             <w:r>
+              <w:lastRenderedPageBreak/>
               <w:t>Vue</w:t>
             </w:r>
           </w:p>
@@ -2302,6 +2439,9 @@
           <w:p>
             <w:r>
               <w:t>-Affiche le jeu</w:t>
+            </w:r>
+            <w:r>
+              <w:t xml:space="preserve"> </w:t>
             </w:r>
           </w:p>
           <w:p>
@@ -2487,6 +2627,20 @@
                     </w:rPr>
                     <w:t>Calcul de l'avancement des années par incrémentation de 0.1</w:t>
                   </w:r>
+                  <w:r>
+                    <w:rPr>
+                      <w:rFonts w:ascii="Calibri" w:hAnsi="Calibri"/>
+                      <w:color w:val="000000"/>
+                      <w:sz w:val="22"/>
+                      <w:szCs w:val="22"/>
+                    </w:rPr>
+                    <w:t xml:space="preserve"> </w:t>
+                  </w:r>
+                  <w:r>
+                    <w:t>*ok</w:t>
+                  </w:r>
+                  <w:bookmarkStart w:id="0" w:name="_GoBack"/>
+                  <w:bookmarkEnd w:id="0"/>
                 </w:p>
                 <w:p>
                   <w:pPr>
@@ -2504,16 +2658,7 @@
                       <w:sz w:val="22"/>
                       <w:szCs w:val="22"/>
                     </w:rPr>
-                    <w:t>-</w:t>
-                  </w:r>
-                  <w:r>
-                    <w:rPr>
-                      <w:rFonts w:ascii="Calibri" w:hAnsi="Calibri"/>
-                      <w:color w:val="000000"/>
-                      <w:sz w:val="22"/>
-                      <w:szCs w:val="22"/>
-                    </w:rPr>
-                    <w:t>vérification si la partie est terminée</w:t>
+                    <w:t>-vérification si la partie est terminée</w:t>
                   </w:r>
                 </w:p>
                 <w:p>
@@ -2532,16 +2677,7 @@
                       <w:sz w:val="22"/>
                       <w:szCs w:val="22"/>
                     </w:rPr>
-                    <w:t>-</w:t>
-                  </w:r>
-                  <w:r>
-                    <w:rPr>
-                      <w:rFonts w:ascii="Calibri" w:hAnsi="Calibri"/>
-                      <w:color w:val="000000"/>
-                      <w:sz w:val="22"/>
-                      <w:szCs w:val="22"/>
-                    </w:rPr>
-                    <w:t>on redonne le tour au joueur</w:t>
+                    <w:t>-on redonne le tour au joueur</w:t>
                   </w:r>
                 </w:p>
                 <w:p>
@@ -2602,95 +2738,6 @@
     <w:p/>
     <w:p/>
     <w:p/>
-    <w:p>
-      <w:r>
-        <w:t>Fonctionnalités en ordre d'importance :</w:t>
-      </w:r>
-    </w:p>
-    <w:p>
-      <w:pPr>
-        <w:pStyle w:val="Paragraphedeliste"/>
-        <w:numPr>
-          <w:ilvl w:val="0"/>
-          <w:numId w:val="3"/>
-        </w:numPr>
-      </w:pPr>
-      <w:r>
-        <w:t>Démarrage du jeu</w:t>
-      </w:r>
-    </w:p>
-    <w:p>
-      <w:pPr>
-        <w:pStyle w:val="Paragraphedeliste"/>
-        <w:numPr>
-          <w:ilvl w:val="0"/>
-          <w:numId w:val="3"/>
-        </w:numPr>
-      </w:pPr>
-      <w:r>
-        <w:t>Affichage Jeu</w:t>
-      </w:r>
-    </w:p>
-    <w:p>
-      <w:pPr>
-        <w:pStyle w:val="Paragraphedeliste"/>
-        <w:numPr>
-          <w:ilvl w:val="0"/>
-          <w:numId w:val="3"/>
-        </w:numPr>
-      </w:pPr>
-      <w:r>
-        <w:t>Préparation Flottes</w:t>
-      </w:r>
-    </w:p>
-    <w:p>
-      <w:pPr>
-        <w:pStyle w:val="Paragraphedeliste"/>
-        <w:numPr>
-          <w:ilvl w:val="0"/>
-          <w:numId w:val="3"/>
-        </w:numPr>
-      </w:pPr>
-      <w:r>
-        <w:t>Envoie Flottes</w:t>
-      </w:r>
-    </w:p>
-    <w:p>
-      <w:pPr>
-        <w:pStyle w:val="Paragraphedeliste"/>
-        <w:numPr>
-          <w:ilvl w:val="0"/>
-          <w:numId w:val="3"/>
-        </w:numPr>
-      </w:pPr>
-      <w:r>
-        <w:t>Exécution du tour</w:t>
-      </w:r>
-    </w:p>
-    <w:p>
-      <w:pPr>
-        <w:pStyle w:val="Paragraphedeliste"/>
-        <w:numPr>
-          <w:ilvl w:val="0"/>
-          <w:numId w:val="3"/>
-        </w:numPr>
-      </w:pPr>
-      <w:r>
-        <w:t>Vérification Fin Partie</w:t>
-      </w:r>
-    </w:p>
-    <w:p>
-      <w:pPr>
-        <w:pStyle w:val="Paragraphedeliste"/>
-        <w:numPr>
-          <w:ilvl w:val="0"/>
-          <w:numId w:val="3"/>
-        </w:numPr>
-      </w:pPr>
-      <w:r>
-        <w:t>Intelligence Artificielle</w:t>
-      </w:r>
-    </w:p>
     <w:sectPr>
       <w:pgSz w:w="12240" w:h="15840"/>
       <w:pgMar w:top="1134" w:right="1134" w:bottom="1134" w:left="1134" w:header="709" w:footer="709" w:gutter="0"/>
@@ -3808,4 +3855,16 @@
   <a:objectDefaults/>
   <a:extraClrSchemeLst/>
 </a:theme>
+</file>
+
+<file path=customXml/item1.xml><?xml version="1.0" encoding="utf-8"?>
+<b:Sources xmlns:b="http://schemas.openxmlformats.org/officeDocument/2006/bibliography" xmlns="http://schemas.openxmlformats.org/officeDocument/2006/bibliography" SelectedStyle="\APA.XSL" StyleName="APA"/>
+</file>
+
+<file path=customXml/itemProps1.xml><?xml version="1.0" encoding="utf-8"?>
+<ds:datastoreItem xmlns:ds="http://schemas.openxmlformats.org/officeDocument/2006/customXml" ds:itemID="{1B24CF37-3BC3-4429-A909-440C39C94939}">
+  <ds:schemaRefs>
+    <ds:schemaRef ds:uri="http://schemas.openxmlformats.org/officeDocument/2006/bibliography"/>
+  </ds:schemaRefs>
+</ds:datastoreItem>
 </file>
</xml_diff>